<commit_message>
Fixing some of the Labs, and adding Lab 0!
</commit_message>
<xml_diff>
--- a/rest/Lab, Part 3- Keeping Things in Check.docx
+++ b/rest/Lab, Part 3- Keeping Things in Check.docx
@@ -109,14 +109,65 @@
         </w:rPr>
         <w:br/>
       </w:r>
-      <w:r>
-        <w:rPr>
-          <w:rFonts w:ascii="Arial" w:eastAsia="Times New Roman" w:hAnsi="Arial" w:cs="Arial"/>
-          <w:color w:val="000000"/>
-          <w:sz w:val="23"/>
-          <w:szCs w:val="23"/>
-        </w:rPr>
-        <w:t>We can’t just accept any data that users might hand to us. For example, the text string “asdf” should not be valid as a value of the Commentator.email field. We need a way of expressing this concept to grails. In each of your domain classes, you should see a variable declared as follows:</w:t>
+      <w:proofErr w:type="gramStart"/>
+      <w:r>
+        <w:rPr>
+          <w:rFonts w:ascii="Arial" w:eastAsia="Times New Roman" w:hAnsi="Arial" w:cs="Arial"/>
+          <w:color w:val="000000"/>
+          <w:sz w:val="23"/>
+          <w:szCs w:val="23"/>
+        </w:rPr>
+        <w:t>We</w:t>
+      </w:r>
+      <w:proofErr w:type="gramEnd"/>
+      <w:r>
+        <w:rPr>
+          <w:rFonts w:ascii="Arial" w:eastAsia="Times New Roman" w:hAnsi="Arial" w:cs="Arial"/>
+          <w:color w:val="000000"/>
+          <w:sz w:val="23"/>
+          <w:szCs w:val="23"/>
+        </w:rPr>
+        <w:t xml:space="preserve"> can’t just accept any data that users might hand to us. For example, the text string “</w:t>
+      </w:r>
+      <w:proofErr w:type="spellStart"/>
+      <w:r>
+        <w:rPr>
+          <w:rFonts w:ascii="Arial" w:eastAsia="Times New Roman" w:hAnsi="Arial" w:cs="Arial"/>
+          <w:color w:val="000000"/>
+          <w:sz w:val="23"/>
+          <w:szCs w:val="23"/>
+        </w:rPr>
+        <w:t>asdf</w:t>
+      </w:r>
+      <w:proofErr w:type="spellEnd"/>
+      <w:r>
+        <w:rPr>
+          <w:rFonts w:ascii="Arial" w:eastAsia="Times New Roman" w:hAnsi="Arial" w:cs="Arial"/>
+          <w:color w:val="000000"/>
+          <w:sz w:val="23"/>
+          <w:szCs w:val="23"/>
+        </w:rPr>
+        <w:t xml:space="preserve">” should not be valid as a value of the </w:t>
+      </w:r>
+      <w:proofErr w:type="spellStart"/>
+      <w:r>
+        <w:rPr>
+          <w:rFonts w:ascii="Arial" w:eastAsia="Times New Roman" w:hAnsi="Arial" w:cs="Arial"/>
+          <w:color w:val="000000"/>
+          <w:sz w:val="23"/>
+          <w:szCs w:val="23"/>
+        </w:rPr>
+        <w:t>Commentator.email</w:t>
+      </w:r>
+      <w:proofErr w:type="spellEnd"/>
+      <w:r>
+        <w:rPr>
+          <w:rFonts w:ascii="Arial" w:eastAsia="Times New Roman" w:hAnsi="Arial" w:cs="Arial"/>
+          <w:color w:val="000000"/>
+          <w:sz w:val="23"/>
+          <w:szCs w:val="23"/>
+        </w:rPr>
+        <w:t xml:space="preserve"> field. We need a way of expressing this concept to grails. In each of your domain classes, you should see a variable declared as follows:</w:t>
       </w:r>
       <w:r>
         <w:rPr>
@@ -139,6 +190,7 @@
           <w:szCs w:val="27"/>
         </w:rPr>
       </w:pPr>
+      <w:proofErr w:type="gramStart"/>
       <w:r>
         <w:rPr>
           <w:rFonts w:ascii="Courier New" w:eastAsia="Times New Roman" w:hAnsi="Courier New" w:cs="Courier New"/>
@@ -146,7 +198,17 @@
           <w:sz w:val="23"/>
           <w:szCs w:val="23"/>
         </w:rPr>
-        <w:t>static constraints = {</w:t>
+        <w:t>static</w:t>
+      </w:r>
+      <w:proofErr w:type="gramEnd"/>
+      <w:r>
+        <w:rPr>
+          <w:rFonts w:ascii="Courier New" w:eastAsia="Times New Roman" w:hAnsi="Courier New" w:cs="Courier New"/>
+          <w:color w:val="000000"/>
+          <w:sz w:val="23"/>
+          <w:szCs w:val="23"/>
+        </w:rPr>
+        <w:t xml:space="preserve"> constraints = {</w:t>
       </w:r>
     </w:p>
     <w:p>
@@ -219,6 +281,7 @@
           <w:szCs w:val="27"/>
         </w:rPr>
       </w:pPr>
+      <w:proofErr w:type="gramStart"/>
       <w:r>
         <w:rPr>
           <w:rFonts w:ascii="Courier New" w:eastAsia="Times New Roman" w:hAnsi="Courier New" w:cs="Courier New"/>
@@ -226,7 +289,28 @@
           <w:sz w:val="23"/>
           <w:szCs w:val="23"/>
         </w:rPr>
-        <w:t>email(nullable: false, blank: false, email: true)</w:t>
+        <w:t>email(</w:t>
+      </w:r>
+      <w:proofErr w:type="spellStart"/>
+      <w:proofErr w:type="gramEnd"/>
+      <w:r>
+        <w:rPr>
+          <w:rFonts w:ascii="Courier New" w:eastAsia="Times New Roman" w:hAnsi="Courier New" w:cs="Courier New"/>
+          <w:color w:val="000000"/>
+          <w:sz w:val="23"/>
+          <w:szCs w:val="23"/>
+        </w:rPr>
+        <w:t>nullable</w:t>
+      </w:r>
+      <w:proofErr w:type="spellEnd"/>
+      <w:r>
+        <w:rPr>
+          <w:rFonts w:ascii="Courier New" w:eastAsia="Times New Roman" w:hAnsi="Courier New" w:cs="Courier New"/>
+          <w:color w:val="000000"/>
+          <w:sz w:val="23"/>
+          <w:szCs w:val="23"/>
+        </w:rPr>
+        <w:t>: false, blank: false, email: true)</w:t>
       </w:r>
     </w:p>
     <w:p>
@@ -273,8 +357,19 @@
           <w:sz w:val="23"/>
           <w:szCs w:val="23"/>
         </w:rPr>
-        <w:t xml:space="preserve"> A full list of constraints can be found at  </w:t>
-      </w:r>
+        <w:t xml:space="preserve"> A full list of constraints can be found </w:t>
+      </w:r>
+      <w:proofErr w:type="gramStart"/>
+      <w:r>
+        <w:rPr>
+          <w:rFonts w:ascii="Arial" w:eastAsia="Times New Roman" w:hAnsi="Arial" w:cs="Arial"/>
+          <w:color w:val="000000"/>
+          <w:sz w:val="23"/>
+          <w:szCs w:val="23"/>
+        </w:rPr>
+        <w:t>at  </w:t>
+      </w:r>
+      <w:proofErr w:type="gramEnd"/>
       <w:hyperlink r:id="rId7" w:history="1">
         <w:r>
           <w:rPr>
@@ -447,14 +542,25 @@
           <w:szCs w:val="23"/>
         </w:rPr>
       </w:pPr>
-      <w:r>
-        <w:rPr>
-          <w:rFonts w:ascii="Arial" w:eastAsia="Times New Roman" w:hAnsi="Arial" w:cs="Arial"/>
-          <w:color w:val="000000"/>
-          <w:sz w:val="23"/>
-          <w:szCs w:val="23"/>
-        </w:rPr>
-        <w:t>lastUpdated (not null, not blank)</w:t>
+      <w:proofErr w:type="spellStart"/>
+      <w:r>
+        <w:rPr>
+          <w:rFonts w:ascii="Arial" w:eastAsia="Times New Roman" w:hAnsi="Arial" w:cs="Arial"/>
+          <w:color w:val="000000"/>
+          <w:sz w:val="23"/>
+          <w:szCs w:val="23"/>
+        </w:rPr>
+        <w:t>lastUpdated</w:t>
+      </w:r>
+      <w:proofErr w:type="spellEnd"/>
+      <w:r>
+        <w:rPr>
+          <w:rFonts w:ascii="Arial" w:eastAsia="Times New Roman" w:hAnsi="Arial" w:cs="Arial"/>
+          <w:color w:val="000000"/>
+          <w:sz w:val="23"/>
+          <w:szCs w:val="23"/>
+        </w:rPr>
+        <w:t xml:space="preserve"> (not null, not blank)</w:t>
       </w:r>
     </w:p>
     <w:p>
@@ -572,14 +678,25 @@
           <w:szCs w:val="23"/>
         </w:rPr>
       </w:pPr>
-      <w:r>
-        <w:rPr>
-          <w:rFonts w:ascii="Arial" w:eastAsia="Times New Roman" w:hAnsi="Arial" w:cs="Arial"/>
-          <w:color w:val="000000"/>
-          <w:sz w:val="23"/>
-          <w:szCs w:val="23"/>
-        </w:rPr>
-        <w:t>dateCreated(not null, not blank)</w:t>
+      <w:proofErr w:type="spellStart"/>
+      <w:r>
+        <w:rPr>
+          <w:rFonts w:ascii="Arial" w:eastAsia="Times New Roman" w:hAnsi="Arial" w:cs="Arial"/>
+          <w:color w:val="000000"/>
+          <w:sz w:val="23"/>
+          <w:szCs w:val="23"/>
+        </w:rPr>
+        <w:t>dateCreated</w:t>
+      </w:r>
+      <w:proofErr w:type="spellEnd"/>
+      <w:r>
+        <w:rPr>
+          <w:rFonts w:ascii="Arial" w:eastAsia="Times New Roman" w:hAnsi="Arial" w:cs="Arial"/>
+          <w:color w:val="000000"/>
+          <w:sz w:val="23"/>
+          <w:szCs w:val="23"/>
+        </w:rPr>
+        <w:t>(not null, not blank)</w:t>
       </w:r>
     </w:p>
     <w:p>
@@ -647,14 +764,45 @@
           <w:szCs w:val="23"/>
         </w:rPr>
       </w:pPr>
-      <w:r>
-        <w:rPr>
-          <w:rFonts w:ascii="Arial" w:eastAsia="Times New Roman" w:hAnsi="Arial" w:cs="Arial"/>
-          <w:color w:val="000000"/>
-          <w:sz w:val="23"/>
-          <w:szCs w:val="23"/>
-        </w:rPr>
-        <w:t>url (null ok, blank ok, is valid url)</w:t>
+      <w:proofErr w:type="spellStart"/>
+      <w:r>
+        <w:rPr>
+          <w:rFonts w:ascii="Arial" w:eastAsia="Times New Roman" w:hAnsi="Arial" w:cs="Arial"/>
+          <w:color w:val="000000"/>
+          <w:sz w:val="23"/>
+          <w:szCs w:val="23"/>
+        </w:rPr>
+        <w:t>url</w:t>
+      </w:r>
+      <w:proofErr w:type="spellEnd"/>
+      <w:r>
+        <w:rPr>
+          <w:rFonts w:ascii="Arial" w:eastAsia="Times New Roman" w:hAnsi="Arial" w:cs="Arial"/>
+          <w:color w:val="000000"/>
+          <w:sz w:val="23"/>
+          <w:szCs w:val="23"/>
+        </w:rPr>
+        <w:t xml:space="preserve"> (null ok, blank ok, is valid </w:t>
+      </w:r>
+      <w:proofErr w:type="spellStart"/>
+      <w:r>
+        <w:rPr>
+          <w:rFonts w:ascii="Arial" w:eastAsia="Times New Roman" w:hAnsi="Arial" w:cs="Arial"/>
+          <w:color w:val="000000"/>
+          <w:sz w:val="23"/>
+          <w:szCs w:val="23"/>
+        </w:rPr>
+        <w:t>url</w:t>
+      </w:r>
+      <w:proofErr w:type="spellEnd"/>
+      <w:r>
+        <w:rPr>
+          <w:rFonts w:ascii="Arial" w:eastAsia="Times New Roman" w:hAnsi="Arial" w:cs="Arial"/>
+          <w:color w:val="000000"/>
+          <w:sz w:val="23"/>
+          <w:szCs w:val="23"/>
+        </w:rPr>
+        <w:t>)</w:t>
       </w:r>
     </w:p>
     <w:p>

</xml_diff>